<commit_message>
update lỗi lặt vặt hiển thị album
update lỗi lặt vặt hiển thị album
</commit_message>
<xml_diff>
--- a/Software Requirement - Mini DLNA stream music.docx
+++ b/Software Requirement - Mini DLNA stream music.docx
@@ -176,23 +176,7 @@
           <w:sz w:val="36"/>
           <w:szCs w:val="36"/>
         </w:rPr>
-        <w:t xml:space="preserve">UX/UI </w:t>
-      </w:r>
-      <w:proofErr w:type="gramStart"/>
-      <w:r>
-        <w:rPr>
-          <w:sz w:val="36"/>
-          <w:szCs w:val="36"/>
-        </w:rPr>
-        <w:t>Designer :</w:t>
-      </w:r>
-      <w:proofErr w:type="gramEnd"/>
-      <w:r>
-        <w:rPr>
-          <w:sz w:val="36"/>
-          <w:szCs w:val="36"/>
-        </w:rPr>
-        <w:t xml:space="preserve"> Nguyễn Thành Nam</w:t>
+        <w:t>UX/UI Designer : Nguyễn Thành Nam</w:t>
       </w:r>
     </w:p>
     <w:p>
@@ -360,15 +344,7 @@
       </w:r>
       <w:proofErr w:type="spellEnd"/>
       <w:r>
-        <w:t xml:space="preserve"> (tracks, album, artist, playlists, album art, </w:t>
-      </w:r>
-      <w:proofErr w:type="gramStart"/>
-      <w:r>
-        <w:t>encoding,…</w:t>
-      </w:r>
-      <w:proofErr w:type="gramEnd"/>
-      <w:r>
-        <w:t xml:space="preserve">) </w:t>
+        <w:t xml:space="preserve"> (tracks, album, artist, playlists, album art, encoding,…) </w:t>
       </w:r>
       <w:proofErr w:type="spellStart"/>
       <w:r>
@@ -436,15 +412,7 @@
       </w:r>
       <w:proofErr w:type="spellEnd"/>
       <w:r>
-        <w:t xml:space="preserve"> web (React front-end, Express </w:t>
-      </w:r>
-      <w:proofErr w:type="gramStart"/>
-      <w:r>
-        <w:t>back-end</w:t>
-      </w:r>
-      <w:proofErr w:type="gramEnd"/>
-      <w:r>
-        <w:t>), Android (</w:t>
+        <w:t xml:space="preserve"> web (React front-end, Express back-end), Android (</w:t>
       </w:r>
       <w:proofErr w:type="spellStart"/>
       <w:r>
@@ -886,7 +854,32 @@
       </w:r>
       <w:proofErr w:type="spellEnd"/>
       <w:r>
-        <w:t xml:space="preserve"> lyrics)</w:t>
+        <w:t xml:space="preserve"> lyrics</w:t>
+      </w:r>
+      <w:r>
+        <w:t>(file .</w:t>
+      </w:r>
+      <w:proofErr w:type="spellStart"/>
+      <w:r>
+        <w:t>lrc</w:t>
+      </w:r>
+      <w:proofErr w:type="spellEnd"/>
+      <w:r>
+        <w:t xml:space="preserve"> </w:t>
+      </w:r>
+      <w:proofErr w:type="spellStart"/>
+      <w:r>
+        <w:t>hoặc</w:t>
+      </w:r>
+      <w:proofErr w:type="spellEnd"/>
+      <w:r>
+        <w:t xml:space="preserve"> .txt</w:t>
+      </w:r>
+      <w:r>
+        <w:t>)</w:t>
+      </w:r>
+      <w:r>
+        <w:t>)</w:t>
       </w:r>
     </w:p>
     <w:p>
@@ -1054,12 +1047,10 @@
         <w:t>Lưu cache (</w:t>
       </w:r>
       <w:proofErr w:type="spellStart"/>
-      <w:proofErr w:type="gramStart"/>
       <w:r>
         <w:t>database.json</w:t>
       </w:r>
       <w:proofErr w:type="spellEnd"/>
-      <w:proofErr w:type="gramEnd"/>
       <w:r>
         <w:t xml:space="preserve"> </w:t>
       </w:r>
@@ -1128,12 +1119,10 @@
         <w:t xml:space="preserve">, quality (encoding, label. Tier, </w:t>
       </w:r>
       <w:proofErr w:type="spellStart"/>
-      <w:proofErr w:type="gramStart"/>
       <w:r>
         <w:t>bitDepth</w:t>
       </w:r>
       <w:proofErr w:type="spellEnd"/>
-      <w:proofErr w:type="gramEnd"/>
       <w:r>
         <w:t xml:space="preserve">, </w:t>
       </w:r>
@@ -1184,21 +1173,8 @@
           <w:numId w:val="2"/>
         </w:numPr>
       </w:pPr>
-      <w:proofErr w:type="gramStart"/>
-      <w:r>
-        <w:t>List</w:t>
-      </w:r>
-      <w:proofErr w:type="gramEnd"/>
-      <w:r>
-        <w:t xml:space="preserve"> artists, </w:t>
-      </w:r>
-      <w:proofErr w:type="gramStart"/>
-      <w:r>
-        <w:t>album</w:t>
-      </w:r>
-      <w:proofErr w:type="gramEnd"/>
-      <w:r>
-        <w:t>, playlists, tracks, quality, lyrics</w:t>
+      <w:r>
+        <w:t>List artists, album, playlists, tracks, quality, lyrics</w:t>
       </w:r>
     </w:p>
     <w:p>
@@ -1453,15 +1429,6 @@
       <w:pPr>
         <w:pStyle w:val="ListParagraph"/>
         <w:numPr>
-          <w:ilvl w:val="0"/>
-          <w:numId w:val="2"/>
-        </w:numPr>
-      </w:pPr>
-    </w:p>
-    <w:p>
-      <w:pPr>
-        <w:pStyle w:val="ListParagraph"/>
-        <w:numPr>
           <w:ilvl w:val="1"/>
           <w:numId w:val="1"/>
         </w:numPr>
@@ -1655,17 +1622,12 @@
         <w:t xml:space="preserve"> </w:t>
       </w:r>
       <w:proofErr w:type="spellStart"/>
-      <w:proofErr w:type="gramStart"/>
       <w:r>
         <w:t>nhạc</w:t>
       </w:r>
       <w:proofErr w:type="spellEnd"/>
       <w:r>
-        <w:t xml:space="preserve">  &lt;</w:t>
-      </w:r>
-      <w:proofErr w:type="gramEnd"/>
-      <w:r>
-        <w:t xml:space="preserve">1s, </w:t>
+        <w:t xml:space="preserve">  &lt;1s, </w:t>
       </w:r>
       <w:proofErr w:type="spellStart"/>
       <w:r>
@@ -1994,17 +1956,12 @@
         <w:t xml:space="preserve"> </w:t>
       </w:r>
       <w:proofErr w:type="spellStart"/>
-      <w:proofErr w:type="gramStart"/>
       <w:r>
         <w:t>sách</w:t>
       </w:r>
       <w:proofErr w:type="spellEnd"/>
       <w:r>
-        <w:t xml:space="preserve">  album</w:t>
-      </w:r>
-      <w:proofErr w:type="gramEnd"/>
-      <w:r>
-        <w:t xml:space="preserve"> </w:t>
+        <w:t xml:space="preserve">  album </w:t>
       </w:r>
       <w:proofErr w:type="spellStart"/>
       <w:r>
@@ -2189,7 +2146,6 @@
         <w:t xml:space="preserve"> </w:t>
       </w:r>
       <w:proofErr w:type="spellStart"/>
-      <w:proofErr w:type="gramStart"/>
       <w:r>
         <w:t>tác</w:t>
       </w:r>
@@ -2197,7 +2153,6 @@
       <w:r>
         <w:t xml:space="preserve">  volume</w:t>
       </w:r>
-      <w:proofErr w:type="gramEnd"/>
     </w:p>
     <w:sectPr>
       <w:pgSz w:w="12240" w:h="15840"/>

</xml_diff>

<commit_message>
Update Software Requirement - Mini DLNA stream music.docx
</commit_message>
<xml_diff>
--- a/Software Requirement - Mini DLNA stream music.docx
+++ b/Software Requirement - Mini DLNA stream music.docx
@@ -95,7 +95,21 @@
           <w:sz w:val="36"/>
           <w:szCs w:val="36"/>
         </w:rPr>
-        <w:t xml:space="preserve"> (fangnhip)</w:t>
+        <w:t xml:space="preserve"> (</w:t>
+      </w:r>
+      <w:r>
+        <w:rPr>
+          <w:sz w:val="36"/>
+          <w:szCs w:val="36"/>
+        </w:rPr>
+        <w:t>Caramel Music</w:t>
+      </w:r>
+      <w:r>
+        <w:rPr>
+          <w:sz w:val="36"/>
+          <w:szCs w:val="36"/>
+        </w:rPr>
+        <w:t>)</w:t>
       </w:r>
     </w:p>
     <w:p>
@@ -309,9 +323,35 @@
           <w:numId w:val="1"/>
         </w:numPr>
       </w:pPr>
-      <w:r>
-        <w:t>Mục tiêu sản phẩm</w:t>
-      </w:r>
+      <w:proofErr w:type="spellStart"/>
+      <w:r>
+        <w:t>Mục</w:t>
+      </w:r>
+      <w:proofErr w:type="spellEnd"/>
+      <w:r>
+        <w:t xml:space="preserve"> </w:t>
+      </w:r>
+      <w:proofErr w:type="spellStart"/>
+      <w:r>
+        <w:t>tiêu</w:t>
+      </w:r>
+      <w:proofErr w:type="spellEnd"/>
+      <w:r>
+        <w:t xml:space="preserve"> </w:t>
+      </w:r>
+      <w:proofErr w:type="spellStart"/>
+      <w:r>
+        <w:t>sản</w:t>
+      </w:r>
+      <w:proofErr w:type="spellEnd"/>
+      <w:r>
+        <w:t xml:space="preserve"> </w:t>
+      </w:r>
+      <w:proofErr w:type="spellStart"/>
+      <w:r>
+        <w:t>phẩm</w:t>
+      </w:r>
+      <w:proofErr w:type="spellEnd"/>
     </w:p>
     <w:p>
       <w:pPr>
@@ -322,7 +362,71 @@
         </w:numPr>
       </w:pPr>
       <w:r>
-        <w:t>Khai thác thư viện nhạc từ MiniDLNA trong mạng LAN</w:t>
+        <w:t xml:space="preserve">Khai </w:t>
+      </w:r>
+      <w:proofErr w:type="spellStart"/>
+      <w:r>
+        <w:t>thác</w:t>
+      </w:r>
+      <w:proofErr w:type="spellEnd"/>
+      <w:r>
+        <w:t xml:space="preserve"> </w:t>
+      </w:r>
+      <w:proofErr w:type="spellStart"/>
+      <w:r>
+        <w:t>thư</w:t>
+      </w:r>
+      <w:proofErr w:type="spellEnd"/>
+      <w:r>
+        <w:t xml:space="preserve"> </w:t>
+      </w:r>
+      <w:proofErr w:type="spellStart"/>
+      <w:r>
+        <w:t>viện</w:t>
+      </w:r>
+      <w:proofErr w:type="spellEnd"/>
+      <w:r>
+        <w:t xml:space="preserve"> </w:t>
+      </w:r>
+      <w:proofErr w:type="spellStart"/>
+      <w:r>
+        <w:t>nhạc</w:t>
+      </w:r>
+      <w:proofErr w:type="spellEnd"/>
+      <w:r>
+        <w:t xml:space="preserve"> </w:t>
+      </w:r>
+      <w:proofErr w:type="spellStart"/>
+      <w:r>
+        <w:t>từ</w:t>
+      </w:r>
+      <w:proofErr w:type="spellEnd"/>
+      <w:r>
+        <w:t xml:space="preserve"> </w:t>
+      </w:r>
+      <w:proofErr w:type="spellStart"/>
+      <w:r>
+        <w:t>MiniDLNA</w:t>
+      </w:r>
+      <w:proofErr w:type="spellEnd"/>
+      <w:r>
+        <w:t xml:space="preserve"> </w:t>
+      </w:r>
+      <w:proofErr w:type="spellStart"/>
+      <w:r>
+        <w:t>trong</w:t>
+      </w:r>
+      <w:proofErr w:type="spellEnd"/>
+      <w:r>
+        <w:t xml:space="preserve"> </w:t>
+      </w:r>
+      <w:proofErr w:type="spellStart"/>
+      <w:r>
+        <w:t>mạng</w:t>
+      </w:r>
+      <w:proofErr w:type="spellEnd"/>
+      <w:r>
+        <w:t xml:space="preserve"> LAN</w:t>
       </w:r>
     </w:p>
     <w:p>
@@ -334,7 +438,31 @@
         </w:numPr>
       </w:pPr>
       <w:r>
-        <w:t xml:space="preserve">Hiển thị danh mục (tracks, album, artist, playlists, album art, </w:t>
+        <w:t xml:space="preserve">Hiển </w:t>
+      </w:r>
+      <w:proofErr w:type="spellStart"/>
+      <w:r>
+        <w:t>thị</w:t>
+      </w:r>
+      <w:proofErr w:type="spellEnd"/>
+      <w:r>
+        <w:t xml:space="preserve"> </w:t>
+      </w:r>
+      <w:proofErr w:type="spellStart"/>
+      <w:r>
+        <w:t>danh</w:t>
+      </w:r>
+      <w:proofErr w:type="spellEnd"/>
+      <w:r>
+        <w:t xml:space="preserve"> </w:t>
+      </w:r>
+      <w:proofErr w:type="spellStart"/>
+      <w:r>
+        <w:t>mục</w:t>
+      </w:r>
+      <w:proofErr w:type="spellEnd"/>
+      <w:r>
+        <w:t xml:space="preserve"> (tracks, album, artist, playlists, album art, </w:t>
       </w:r>
       <w:proofErr w:type="gramStart"/>
       <w:r>
@@ -342,7 +470,23 @@
       </w:r>
       <w:proofErr w:type="gramEnd"/>
       <w:r>
-        <w:t>) cho người dung</w:t>
+        <w:t xml:space="preserve">) </w:t>
+      </w:r>
+      <w:proofErr w:type="spellStart"/>
+      <w:r>
+        <w:t>cho</w:t>
+      </w:r>
+      <w:proofErr w:type="spellEnd"/>
+      <w:r>
+        <w:t xml:space="preserve"> </w:t>
+      </w:r>
+      <w:proofErr w:type="spellStart"/>
+      <w:r>
+        <w:t>người</w:t>
+      </w:r>
+      <w:proofErr w:type="spellEnd"/>
+      <w:r>
+        <w:t xml:space="preserve"> dung</w:t>
       </w:r>
     </w:p>
     <w:p>
@@ -354,7 +498,47 @@
         </w:numPr>
       </w:pPr>
       <w:r>
-        <w:t xml:space="preserve">Cho phép phát nhạc qua trình phát web (React front-end, Express </w:t>
+        <w:t xml:space="preserve">Cho </w:t>
+      </w:r>
+      <w:proofErr w:type="spellStart"/>
+      <w:r>
+        <w:t>phép</w:t>
+      </w:r>
+      <w:proofErr w:type="spellEnd"/>
+      <w:r>
+        <w:t xml:space="preserve"> </w:t>
+      </w:r>
+      <w:proofErr w:type="spellStart"/>
+      <w:r>
+        <w:t>phát</w:t>
+      </w:r>
+      <w:proofErr w:type="spellEnd"/>
+      <w:r>
+        <w:t xml:space="preserve"> </w:t>
+      </w:r>
+      <w:proofErr w:type="spellStart"/>
+      <w:r>
+        <w:t>nhạc</w:t>
+      </w:r>
+      <w:proofErr w:type="spellEnd"/>
+      <w:r>
+        <w:t xml:space="preserve"> qua </w:t>
+      </w:r>
+      <w:proofErr w:type="spellStart"/>
+      <w:r>
+        <w:t>trình</w:t>
+      </w:r>
+      <w:proofErr w:type="spellEnd"/>
+      <w:r>
+        <w:t xml:space="preserve"> </w:t>
+      </w:r>
+      <w:proofErr w:type="spellStart"/>
+      <w:r>
+        <w:t>phát</w:t>
+      </w:r>
+      <w:proofErr w:type="spellEnd"/>
+      <w:r>
+        <w:t xml:space="preserve"> web (React front-end, Express </w:t>
       </w:r>
       <w:proofErr w:type="gramStart"/>
       <w:r>
@@ -362,7 +546,55 @@
       </w:r>
       <w:proofErr w:type="gramEnd"/>
       <w:r>
-        <w:t>), Android (có thể là Flutter), với play/ pause / next / previous/ favorite/ volume/ repeat/ shuffle/ hiển thị lyrics</w:t>
+        <w:t>), Android (</w:t>
+      </w:r>
+      <w:proofErr w:type="spellStart"/>
+      <w:r>
+        <w:t>có</w:t>
+      </w:r>
+      <w:proofErr w:type="spellEnd"/>
+      <w:r>
+        <w:t xml:space="preserve"> </w:t>
+      </w:r>
+      <w:proofErr w:type="spellStart"/>
+      <w:r>
+        <w:t>thể</w:t>
+      </w:r>
+      <w:proofErr w:type="spellEnd"/>
+      <w:r>
+        <w:t xml:space="preserve"> </w:t>
+      </w:r>
+      <w:proofErr w:type="spellStart"/>
+      <w:r>
+        <w:t>là</w:t>
+      </w:r>
+      <w:proofErr w:type="spellEnd"/>
+      <w:r>
+        <w:t xml:space="preserve"> Flutter), </w:t>
+      </w:r>
+      <w:proofErr w:type="spellStart"/>
+      <w:r>
+        <w:t>với</w:t>
+      </w:r>
+      <w:proofErr w:type="spellEnd"/>
+      <w:r>
+        <w:t xml:space="preserve"> play/ pause / next / previous/ favorite/ volume/ repeat/ shuffle/ </w:t>
+      </w:r>
+      <w:proofErr w:type="spellStart"/>
+      <w:r>
+        <w:t>hiển</w:t>
+      </w:r>
+      <w:proofErr w:type="spellEnd"/>
+      <w:r>
+        <w:t xml:space="preserve"> </w:t>
+      </w:r>
+      <w:proofErr w:type="spellStart"/>
+      <w:r>
+        <w:t>thị</w:t>
+      </w:r>
+      <w:proofErr w:type="spellEnd"/>
+      <w:r>
+        <w:t xml:space="preserve"> lyrics</w:t>
       </w:r>
     </w:p>
     <w:p>
@@ -374,8 +606,133 @@
         </w:numPr>
       </w:pPr>
       <w:r>
-        <w:t>MVP tập trung vào: scan nội dung DLNA, danh sách + tìm kiếm, phát nhạc, hiển thị metadata, trải nghiệm người dùng</w:t>
-      </w:r>
+        <w:t xml:space="preserve">MVP </w:t>
+      </w:r>
+      <w:proofErr w:type="spellStart"/>
+      <w:r>
+        <w:t>tập</w:t>
+      </w:r>
+      <w:proofErr w:type="spellEnd"/>
+      <w:r>
+        <w:t xml:space="preserve"> </w:t>
+      </w:r>
+      <w:proofErr w:type="spellStart"/>
+      <w:r>
+        <w:t>trung</w:t>
+      </w:r>
+      <w:proofErr w:type="spellEnd"/>
+      <w:r>
+        <w:t xml:space="preserve"> </w:t>
+      </w:r>
+      <w:proofErr w:type="spellStart"/>
+      <w:r>
+        <w:t>vào</w:t>
+      </w:r>
+      <w:proofErr w:type="spellEnd"/>
+      <w:r>
+        <w:t xml:space="preserve">: scan </w:t>
+      </w:r>
+      <w:proofErr w:type="spellStart"/>
+      <w:r>
+        <w:t>nội</w:t>
+      </w:r>
+      <w:proofErr w:type="spellEnd"/>
+      <w:r>
+        <w:t xml:space="preserve"> dung DLNA, </w:t>
+      </w:r>
+      <w:proofErr w:type="spellStart"/>
+      <w:r>
+        <w:t>danh</w:t>
+      </w:r>
+      <w:proofErr w:type="spellEnd"/>
+      <w:r>
+        <w:t xml:space="preserve"> </w:t>
+      </w:r>
+      <w:proofErr w:type="spellStart"/>
+      <w:r>
+        <w:t>sách</w:t>
+      </w:r>
+      <w:proofErr w:type="spellEnd"/>
+      <w:r>
+        <w:t xml:space="preserve"> + </w:t>
+      </w:r>
+      <w:proofErr w:type="spellStart"/>
+      <w:r>
+        <w:t>tìm</w:t>
+      </w:r>
+      <w:proofErr w:type="spellEnd"/>
+      <w:r>
+        <w:t xml:space="preserve"> </w:t>
+      </w:r>
+      <w:proofErr w:type="spellStart"/>
+      <w:r>
+        <w:t>kiếm</w:t>
+      </w:r>
+      <w:proofErr w:type="spellEnd"/>
+      <w:r>
+        <w:t xml:space="preserve">, </w:t>
+      </w:r>
+      <w:proofErr w:type="spellStart"/>
+      <w:r>
+        <w:t>phát</w:t>
+      </w:r>
+      <w:proofErr w:type="spellEnd"/>
+      <w:r>
+        <w:t xml:space="preserve"> </w:t>
+      </w:r>
+      <w:proofErr w:type="spellStart"/>
+      <w:r>
+        <w:t>nhạc</w:t>
+      </w:r>
+      <w:proofErr w:type="spellEnd"/>
+      <w:r>
+        <w:t xml:space="preserve">, </w:t>
+      </w:r>
+      <w:proofErr w:type="spellStart"/>
+      <w:r>
+        <w:t>hiển</w:t>
+      </w:r>
+      <w:proofErr w:type="spellEnd"/>
+      <w:r>
+        <w:t xml:space="preserve"> </w:t>
+      </w:r>
+      <w:proofErr w:type="spellStart"/>
+      <w:r>
+        <w:t>thị</w:t>
+      </w:r>
+      <w:proofErr w:type="spellEnd"/>
+      <w:r>
+        <w:t xml:space="preserve"> metadata, </w:t>
+      </w:r>
+      <w:proofErr w:type="spellStart"/>
+      <w:r>
+        <w:t>trải</w:t>
+      </w:r>
+      <w:proofErr w:type="spellEnd"/>
+      <w:r>
+        <w:t xml:space="preserve"> </w:t>
+      </w:r>
+      <w:proofErr w:type="spellStart"/>
+      <w:r>
+        <w:t>nghiệm</w:t>
+      </w:r>
+      <w:proofErr w:type="spellEnd"/>
+      <w:r>
+        <w:t xml:space="preserve"> </w:t>
+      </w:r>
+      <w:proofErr w:type="spellStart"/>
+      <w:r>
+        <w:t>người</w:t>
+      </w:r>
+      <w:proofErr w:type="spellEnd"/>
+      <w:r>
+        <w:t xml:space="preserve"> </w:t>
+      </w:r>
+      <w:proofErr w:type="spellStart"/>
+      <w:r>
+        <w:t>dùng</w:t>
+      </w:r>
+      <w:proofErr w:type="spellEnd"/>
     </w:p>
     <w:p>
       <w:pPr>
@@ -385,9 +742,254 @@
           <w:numId w:val="2"/>
         </w:numPr>
       </w:pPr>
+      <w:proofErr w:type="spellStart"/>
       <w:r>
         <w:lastRenderedPageBreak/>
-        <w:t xml:space="preserve">Có các chức năng: user có thể yêu cầu bài nhạc lossless để thêm vào DLNA (gửi form cho admin), người dung có thể đóng góp nhạc lossless bằng cách gửi form cho admin kèm bài nhạc (có thể kèm </w:t>
+        <w:t>Có</w:t>
+      </w:r>
+      <w:proofErr w:type="spellEnd"/>
+      <w:r>
+        <w:t xml:space="preserve"> </w:t>
+      </w:r>
+      <w:proofErr w:type="spellStart"/>
+      <w:r>
+        <w:t>các</w:t>
+      </w:r>
+      <w:proofErr w:type="spellEnd"/>
+      <w:r>
+        <w:t xml:space="preserve"> </w:t>
+      </w:r>
+      <w:proofErr w:type="spellStart"/>
+      <w:r>
+        <w:t>chức</w:t>
+      </w:r>
+      <w:proofErr w:type="spellEnd"/>
+      <w:r>
+        <w:t xml:space="preserve"> </w:t>
+      </w:r>
+      <w:proofErr w:type="spellStart"/>
+      <w:r>
+        <w:t>năng</w:t>
+      </w:r>
+      <w:proofErr w:type="spellEnd"/>
+      <w:r>
+        <w:t xml:space="preserve">: user </w:t>
+      </w:r>
+      <w:proofErr w:type="spellStart"/>
+      <w:r>
+        <w:t>có</w:t>
+      </w:r>
+      <w:proofErr w:type="spellEnd"/>
+      <w:r>
+        <w:t xml:space="preserve"> </w:t>
+      </w:r>
+      <w:proofErr w:type="spellStart"/>
+      <w:r>
+        <w:t>thể</w:t>
+      </w:r>
+      <w:proofErr w:type="spellEnd"/>
+      <w:r>
+        <w:t xml:space="preserve"> </w:t>
+      </w:r>
+      <w:proofErr w:type="spellStart"/>
+      <w:r>
+        <w:t>yêu</w:t>
+      </w:r>
+      <w:proofErr w:type="spellEnd"/>
+      <w:r>
+        <w:t xml:space="preserve"> </w:t>
+      </w:r>
+      <w:proofErr w:type="spellStart"/>
+      <w:r>
+        <w:t>cầu</w:t>
+      </w:r>
+      <w:proofErr w:type="spellEnd"/>
+      <w:r>
+        <w:t xml:space="preserve"> </w:t>
+      </w:r>
+      <w:proofErr w:type="spellStart"/>
+      <w:r>
+        <w:t>bài</w:t>
+      </w:r>
+      <w:proofErr w:type="spellEnd"/>
+      <w:r>
+        <w:t xml:space="preserve"> </w:t>
+      </w:r>
+      <w:proofErr w:type="spellStart"/>
+      <w:r>
+        <w:t>nhạc</w:t>
+      </w:r>
+      <w:proofErr w:type="spellEnd"/>
+      <w:r>
+        <w:t xml:space="preserve"> lossless </w:t>
+      </w:r>
+      <w:proofErr w:type="spellStart"/>
+      <w:r>
+        <w:t>để</w:t>
+      </w:r>
+      <w:proofErr w:type="spellEnd"/>
+      <w:r>
+        <w:t xml:space="preserve"> </w:t>
+      </w:r>
+      <w:proofErr w:type="spellStart"/>
+      <w:r>
+        <w:t>thêm</w:t>
+      </w:r>
+      <w:proofErr w:type="spellEnd"/>
+      <w:r>
+        <w:t xml:space="preserve"> </w:t>
+      </w:r>
+      <w:proofErr w:type="spellStart"/>
+      <w:r>
+        <w:t>vào</w:t>
+      </w:r>
+      <w:proofErr w:type="spellEnd"/>
+      <w:r>
+        <w:t xml:space="preserve"> DLNA (</w:t>
+      </w:r>
+      <w:proofErr w:type="spellStart"/>
+      <w:r>
+        <w:t>gửi</w:t>
+      </w:r>
+      <w:proofErr w:type="spellEnd"/>
+      <w:r>
+        <w:t xml:space="preserve"> form </w:t>
+      </w:r>
+      <w:proofErr w:type="spellStart"/>
+      <w:r>
+        <w:t>cho</w:t>
+      </w:r>
+      <w:proofErr w:type="spellEnd"/>
+      <w:r>
+        <w:t xml:space="preserve"> admin), </w:t>
+      </w:r>
+      <w:proofErr w:type="spellStart"/>
+      <w:r>
+        <w:t>người</w:t>
+      </w:r>
+      <w:proofErr w:type="spellEnd"/>
+      <w:r>
+        <w:t xml:space="preserve"> dung </w:t>
+      </w:r>
+      <w:proofErr w:type="spellStart"/>
+      <w:r>
+        <w:t>có</w:t>
+      </w:r>
+      <w:proofErr w:type="spellEnd"/>
+      <w:r>
+        <w:t xml:space="preserve"> </w:t>
+      </w:r>
+      <w:proofErr w:type="spellStart"/>
+      <w:r>
+        <w:t>thể</w:t>
+      </w:r>
+      <w:proofErr w:type="spellEnd"/>
+      <w:r>
+        <w:t xml:space="preserve"> </w:t>
+      </w:r>
+      <w:proofErr w:type="spellStart"/>
+      <w:r>
+        <w:t>đóng</w:t>
+      </w:r>
+      <w:proofErr w:type="spellEnd"/>
+      <w:r>
+        <w:t xml:space="preserve"> </w:t>
+      </w:r>
+      <w:proofErr w:type="spellStart"/>
+      <w:r>
+        <w:t>góp</w:t>
+      </w:r>
+      <w:proofErr w:type="spellEnd"/>
+      <w:r>
+        <w:t xml:space="preserve"> </w:t>
+      </w:r>
+      <w:proofErr w:type="spellStart"/>
+      <w:r>
+        <w:t>nhạc</w:t>
+      </w:r>
+      <w:proofErr w:type="spellEnd"/>
+      <w:r>
+        <w:t xml:space="preserve"> lossless </w:t>
+      </w:r>
+      <w:proofErr w:type="spellStart"/>
+      <w:r>
+        <w:t>bằng</w:t>
+      </w:r>
+      <w:proofErr w:type="spellEnd"/>
+      <w:r>
+        <w:t xml:space="preserve"> </w:t>
+      </w:r>
+      <w:proofErr w:type="spellStart"/>
+      <w:r>
+        <w:t>cách</w:t>
+      </w:r>
+      <w:proofErr w:type="spellEnd"/>
+      <w:r>
+        <w:t xml:space="preserve"> </w:t>
+      </w:r>
+      <w:proofErr w:type="spellStart"/>
+      <w:r>
+        <w:t>gửi</w:t>
+      </w:r>
+      <w:proofErr w:type="spellEnd"/>
+      <w:r>
+        <w:t xml:space="preserve"> form </w:t>
+      </w:r>
+      <w:proofErr w:type="spellStart"/>
+      <w:r>
+        <w:t>cho</w:t>
+      </w:r>
+      <w:proofErr w:type="spellEnd"/>
+      <w:r>
+        <w:t xml:space="preserve"> admin </w:t>
+      </w:r>
+      <w:proofErr w:type="spellStart"/>
+      <w:r>
+        <w:t>kèm</w:t>
+      </w:r>
+      <w:proofErr w:type="spellEnd"/>
+      <w:r>
+        <w:t xml:space="preserve"> </w:t>
+      </w:r>
+      <w:proofErr w:type="spellStart"/>
+      <w:r>
+        <w:t>bài</w:t>
+      </w:r>
+      <w:proofErr w:type="spellEnd"/>
+      <w:r>
+        <w:t xml:space="preserve"> </w:t>
+      </w:r>
+      <w:proofErr w:type="spellStart"/>
+      <w:r>
+        <w:t>nhạc</w:t>
+      </w:r>
+      <w:proofErr w:type="spellEnd"/>
+      <w:r>
+        <w:t xml:space="preserve"> (</w:t>
+      </w:r>
+      <w:proofErr w:type="spellStart"/>
+      <w:r>
+        <w:t>có</w:t>
+      </w:r>
+      <w:proofErr w:type="spellEnd"/>
+      <w:r>
+        <w:t xml:space="preserve"> </w:t>
+      </w:r>
+      <w:proofErr w:type="spellStart"/>
+      <w:r>
+        <w:t>thể</w:t>
+      </w:r>
+      <w:proofErr w:type="spellEnd"/>
+      <w:r>
+        <w:t xml:space="preserve"> </w:t>
+      </w:r>
+      <w:proofErr w:type="spellStart"/>
+      <w:r>
+        <w:t>kèm</w:t>
+      </w:r>
+      <w:proofErr w:type="spellEnd"/>
+      <w:r>
+        <w:t xml:space="preserve"> </w:t>
       </w:r>
       <w:proofErr w:type="gramStart"/>
       <w:r>
@@ -398,7 +1000,23 @@
       </w:r>
       <w:proofErr w:type="gramEnd"/>
       <w:r>
-        <w:t>file .lrc hoặc .txt</w:t>
+        <w:t>file .</w:t>
+      </w:r>
+      <w:proofErr w:type="spellStart"/>
+      <w:r>
+        <w:t>lrc</w:t>
+      </w:r>
+      <w:proofErr w:type="spellEnd"/>
+      <w:r>
+        <w:t xml:space="preserve"> </w:t>
+      </w:r>
+      <w:proofErr w:type="spellStart"/>
+      <w:r>
+        <w:t>hoặc</w:t>
+      </w:r>
+      <w:proofErr w:type="spellEnd"/>
+      <w:r>
+        <w:t xml:space="preserve"> .txt</w:t>
       </w:r>
       <w:r>
         <w:t>)</w:t>
@@ -416,7 +1034,159 @@
         </w:numPr>
       </w:pPr>
       <w:r>
-        <w:t xml:space="preserve">Sau nếu muốn phát triển để ra ngoài chỉ cần có mạng là nghe được thì nên cấu hình ddns </w:t>
+        <w:t xml:space="preserve">Sau </w:t>
+      </w:r>
+      <w:proofErr w:type="spellStart"/>
+      <w:r>
+        <w:t>nếu</w:t>
+      </w:r>
+      <w:proofErr w:type="spellEnd"/>
+      <w:r>
+        <w:t xml:space="preserve"> </w:t>
+      </w:r>
+      <w:proofErr w:type="spellStart"/>
+      <w:r>
+        <w:t>muốn</w:t>
+      </w:r>
+      <w:proofErr w:type="spellEnd"/>
+      <w:r>
+        <w:t xml:space="preserve"> </w:t>
+      </w:r>
+      <w:proofErr w:type="spellStart"/>
+      <w:r>
+        <w:t>phát</w:t>
+      </w:r>
+      <w:proofErr w:type="spellEnd"/>
+      <w:r>
+        <w:t xml:space="preserve"> </w:t>
+      </w:r>
+      <w:proofErr w:type="spellStart"/>
+      <w:r>
+        <w:t>triển</w:t>
+      </w:r>
+      <w:proofErr w:type="spellEnd"/>
+      <w:r>
+        <w:t xml:space="preserve"> </w:t>
+      </w:r>
+      <w:proofErr w:type="spellStart"/>
+      <w:r>
+        <w:t>để</w:t>
+      </w:r>
+      <w:proofErr w:type="spellEnd"/>
+      <w:r>
+        <w:t xml:space="preserve"> </w:t>
+      </w:r>
+      <w:proofErr w:type="spellStart"/>
+      <w:r>
+        <w:t>ra</w:t>
+      </w:r>
+      <w:proofErr w:type="spellEnd"/>
+      <w:r>
+        <w:t xml:space="preserve"> </w:t>
+      </w:r>
+      <w:proofErr w:type="spellStart"/>
+      <w:r>
+        <w:t>ngoài</w:t>
+      </w:r>
+      <w:proofErr w:type="spellEnd"/>
+      <w:r>
+        <w:t xml:space="preserve"> </w:t>
+      </w:r>
+      <w:proofErr w:type="spellStart"/>
+      <w:r>
+        <w:t>chỉ</w:t>
+      </w:r>
+      <w:proofErr w:type="spellEnd"/>
+      <w:r>
+        <w:t xml:space="preserve"> </w:t>
+      </w:r>
+      <w:proofErr w:type="spellStart"/>
+      <w:r>
+        <w:t>cần</w:t>
+      </w:r>
+      <w:proofErr w:type="spellEnd"/>
+      <w:r>
+        <w:t xml:space="preserve"> </w:t>
+      </w:r>
+      <w:proofErr w:type="spellStart"/>
+      <w:r>
+        <w:t>có</w:t>
+      </w:r>
+      <w:proofErr w:type="spellEnd"/>
+      <w:r>
+        <w:t xml:space="preserve"> </w:t>
+      </w:r>
+      <w:proofErr w:type="spellStart"/>
+      <w:r>
+        <w:t>mạng</w:t>
+      </w:r>
+      <w:proofErr w:type="spellEnd"/>
+      <w:r>
+        <w:t xml:space="preserve"> </w:t>
+      </w:r>
+      <w:proofErr w:type="spellStart"/>
+      <w:r>
+        <w:t>là</w:t>
+      </w:r>
+      <w:proofErr w:type="spellEnd"/>
+      <w:r>
+        <w:t xml:space="preserve"> </w:t>
+      </w:r>
+      <w:proofErr w:type="spellStart"/>
+      <w:r>
+        <w:t>nghe</w:t>
+      </w:r>
+      <w:proofErr w:type="spellEnd"/>
+      <w:r>
+        <w:t xml:space="preserve"> </w:t>
+      </w:r>
+      <w:proofErr w:type="spellStart"/>
+      <w:r>
+        <w:t>được</w:t>
+      </w:r>
+      <w:proofErr w:type="spellEnd"/>
+      <w:r>
+        <w:t xml:space="preserve"> </w:t>
+      </w:r>
+      <w:proofErr w:type="spellStart"/>
+      <w:r>
+        <w:t>thì</w:t>
+      </w:r>
+      <w:proofErr w:type="spellEnd"/>
+      <w:r>
+        <w:t xml:space="preserve"> </w:t>
+      </w:r>
+      <w:proofErr w:type="spellStart"/>
+      <w:r>
+        <w:t>nên</w:t>
+      </w:r>
+      <w:proofErr w:type="spellEnd"/>
+      <w:r>
+        <w:t xml:space="preserve"> </w:t>
+      </w:r>
+      <w:proofErr w:type="spellStart"/>
+      <w:r>
+        <w:t>cấu</w:t>
+      </w:r>
+      <w:proofErr w:type="spellEnd"/>
+      <w:r>
+        <w:t xml:space="preserve"> </w:t>
+      </w:r>
+      <w:proofErr w:type="spellStart"/>
+      <w:r>
+        <w:t>hình</w:t>
+      </w:r>
+      <w:proofErr w:type="spellEnd"/>
+      <w:r>
+        <w:t xml:space="preserve"> </w:t>
+      </w:r>
+      <w:proofErr w:type="spellStart"/>
+      <w:r>
+        <w:t>ddns</w:t>
+      </w:r>
+      <w:proofErr w:type="spellEnd"/>
+      <w:r>
+        <w:t xml:space="preserve"> </w:t>
       </w:r>
     </w:p>
     <w:p>
@@ -427,9 +1197,27 @@
           <w:numId w:val="1"/>
         </w:numPr>
       </w:pPr>
-      <w:r>
-        <w:t>Chức năng chính</w:t>
-      </w:r>
+      <w:proofErr w:type="spellStart"/>
+      <w:r>
+        <w:t>Chức</w:t>
+      </w:r>
+      <w:proofErr w:type="spellEnd"/>
+      <w:r>
+        <w:t xml:space="preserve"> </w:t>
+      </w:r>
+      <w:proofErr w:type="spellStart"/>
+      <w:r>
+        <w:t>năng</w:t>
+      </w:r>
+      <w:proofErr w:type="spellEnd"/>
+      <w:r>
+        <w:t xml:space="preserve"> </w:t>
+      </w:r>
+      <w:proofErr w:type="spellStart"/>
+      <w:r>
+        <w:t>chính</w:t>
+      </w:r>
+      <w:proofErr w:type="spellEnd"/>
     </w:p>
     <w:p>
       <w:pPr>
@@ -439,8 +1227,53 @@
           <w:numId w:val="1"/>
         </w:numPr>
       </w:pPr>
-      <w:r>
-        <w:t xml:space="preserve">Khám phá &amp; đồng bộ thư viện </w:t>
+      <w:proofErr w:type="spellStart"/>
+      <w:r>
+        <w:t>Khám</w:t>
+      </w:r>
+      <w:proofErr w:type="spellEnd"/>
+      <w:r>
+        <w:t xml:space="preserve"> </w:t>
+      </w:r>
+      <w:proofErr w:type="spellStart"/>
+      <w:r>
+        <w:t>phá</w:t>
+      </w:r>
+      <w:proofErr w:type="spellEnd"/>
+      <w:r>
+        <w:t xml:space="preserve"> &amp; </w:t>
+      </w:r>
+      <w:proofErr w:type="spellStart"/>
+      <w:r>
+        <w:t>đồng</w:t>
+      </w:r>
+      <w:proofErr w:type="spellEnd"/>
+      <w:r>
+        <w:t xml:space="preserve"> </w:t>
+      </w:r>
+      <w:proofErr w:type="spellStart"/>
+      <w:r>
+        <w:t>bộ</w:t>
+      </w:r>
+      <w:proofErr w:type="spellEnd"/>
+      <w:r>
+        <w:t xml:space="preserve"> </w:t>
+      </w:r>
+      <w:proofErr w:type="spellStart"/>
+      <w:r>
+        <w:t>thư</w:t>
+      </w:r>
+      <w:proofErr w:type="spellEnd"/>
+      <w:r>
+        <w:t xml:space="preserve"> </w:t>
+      </w:r>
+      <w:proofErr w:type="spellStart"/>
+      <w:r>
+        <w:t>viện</w:t>
+      </w:r>
+      <w:proofErr w:type="spellEnd"/>
+      <w:r>
+        <w:t xml:space="preserve"> </w:t>
       </w:r>
     </w:p>
     <w:p>
@@ -451,8 +1284,61 @@
           <w:numId w:val="2"/>
         </w:numPr>
       </w:pPr>
-      <w:r>
-        <w:t>Kết nối tới miniDLNA server: đọc danh sách containers/items qua UPnP/ HTTP (browse/metadata)</w:t>
+      <w:proofErr w:type="spellStart"/>
+      <w:r>
+        <w:t>Kết</w:t>
+      </w:r>
+      <w:proofErr w:type="spellEnd"/>
+      <w:r>
+        <w:t xml:space="preserve"> </w:t>
+      </w:r>
+      <w:proofErr w:type="spellStart"/>
+      <w:r>
+        <w:t>nối</w:t>
+      </w:r>
+      <w:proofErr w:type="spellEnd"/>
+      <w:r>
+        <w:t xml:space="preserve"> </w:t>
+      </w:r>
+      <w:proofErr w:type="spellStart"/>
+      <w:r>
+        <w:t>tới</w:t>
+      </w:r>
+      <w:proofErr w:type="spellEnd"/>
+      <w:r>
+        <w:t xml:space="preserve"> </w:t>
+      </w:r>
+      <w:proofErr w:type="spellStart"/>
+      <w:r>
+        <w:t>miniDLNA</w:t>
+      </w:r>
+      <w:proofErr w:type="spellEnd"/>
+      <w:r>
+        <w:t xml:space="preserve"> server: </w:t>
+      </w:r>
+      <w:proofErr w:type="spellStart"/>
+      <w:r>
+        <w:t>đọc</w:t>
+      </w:r>
+      <w:proofErr w:type="spellEnd"/>
+      <w:r>
+        <w:t xml:space="preserve"> </w:t>
+      </w:r>
+      <w:proofErr w:type="spellStart"/>
+      <w:r>
+        <w:t>danh</w:t>
+      </w:r>
+      <w:proofErr w:type="spellEnd"/>
+      <w:r>
+        <w:t xml:space="preserve"> </w:t>
+      </w:r>
+      <w:proofErr w:type="spellStart"/>
+      <w:r>
+        <w:t>sách</w:t>
+      </w:r>
+      <w:proofErr w:type="spellEnd"/>
+      <w:r>
+        <w:t xml:space="preserve"> containers/items qua UPnP/ HTTP (browse/metadata)</w:t>
       </w:r>
     </w:p>
     <w:p>
@@ -466,21 +1352,97 @@
       <w:r>
         <w:t>Lưu cache (</w:t>
       </w:r>
+      <w:proofErr w:type="spellStart"/>
       <w:proofErr w:type="gramStart"/>
       <w:r>
         <w:t>database.json</w:t>
       </w:r>
+      <w:proofErr w:type="spellEnd"/>
       <w:proofErr w:type="gramEnd"/>
       <w:r>
-        <w:t xml:space="preserve"> hoặc MongoDB) các metadata đã lấy (trackid, title, artist, album, duration, url, genre, nrAudioChannels, albumArtUrl, quality (encoding, label. Tier, </w:t>
-      </w:r>
+        <w:t xml:space="preserve"> </w:t>
+      </w:r>
+      <w:proofErr w:type="spellStart"/>
+      <w:r>
+        <w:t>hoặc</w:t>
+      </w:r>
+      <w:proofErr w:type="spellEnd"/>
+      <w:r>
+        <w:t xml:space="preserve"> MongoDB) </w:t>
+      </w:r>
+      <w:proofErr w:type="spellStart"/>
+      <w:r>
+        <w:t>các</w:t>
+      </w:r>
+      <w:proofErr w:type="spellEnd"/>
+      <w:r>
+        <w:t xml:space="preserve"> metadata </w:t>
+      </w:r>
+      <w:proofErr w:type="spellStart"/>
+      <w:r>
+        <w:t>đã</w:t>
+      </w:r>
+      <w:proofErr w:type="spellEnd"/>
+      <w:r>
+        <w:t xml:space="preserve"> </w:t>
+      </w:r>
+      <w:proofErr w:type="spellStart"/>
+      <w:r>
+        <w:t>lấy</w:t>
+      </w:r>
+      <w:proofErr w:type="spellEnd"/>
+      <w:r>
+        <w:t xml:space="preserve"> (</w:t>
+      </w:r>
+      <w:proofErr w:type="spellStart"/>
+      <w:r>
+        <w:t>trackid</w:t>
+      </w:r>
+      <w:proofErr w:type="spellEnd"/>
+      <w:r>
+        <w:t xml:space="preserve">, title, artist, album, duration, </w:t>
+      </w:r>
+      <w:proofErr w:type="spellStart"/>
+      <w:r>
+        <w:t>url</w:t>
+      </w:r>
+      <w:proofErr w:type="spellEnd"/>
+      <w:r>
+        <w:t xml:space="preserve">, genre, </w:t>
+      </w:r>
+      <w:proofErr w:type="spellStart"/>
+      <w:r>
+        <w:t>nrAudioChannels</w:t>
+      </w:r>
+      <w:proofErr w:type="spellEnd"/>
+      <w:r>
+        <w:t xml:space="preserve">, </w:t>
+      </w:r>
+      <w:proofErr w:type="spellStart"/>
+      <w:r>
+        <w:t>albumArtUrl</w:t>
+      </w:r>
+      <w:proofErr w:type="spellEnd"/>
+      <w:r>
+        <w:t xml:space="preserve">, quality (encoding, label. Tier, </w:t>
+      </w:r>
+      <w:proofErr w:type="spellStart"/>
       <w:proofErr w:type="gramStart"/>
       <w:r>
         <w:t>bitDepth</w:t>
       </w:r>
+      <w:proofErr w:type="spellEnd"/>
       <w:proofErr w:type="gramEnd"/>
       <w:r>
-        <w:t>, sampleRate), date. composer, lyrics</w:t>
+        <w:t xml:space="preserve">, </w:t>
+      </w:r>
+      <w:proofErr w:type="spellStart"/>
+      <w:r>
+        <w:t>sampleRate</w:t>
+      </w:r>
+      <w:proofErr w:type="spellEnd"/>
+      <w:r>
+        <w:t>), date. composer, lyrics</w:t>
       </w:r>
     </w:p>
     <w:p>
@@ -491,9 +1453,27 @@
           <w:numId w:val="1"/>
         </w:numPr>
       </w:pPr>
-      <w:r>
-        <w:t>Duyệt &amp; tìm kiếm</w:t>
-      </w:r>
+      <w:proofErr w:type="spellStart"/>
+      <w:r>
+        <w:t>Duyệt</w:t>
+      </w:r>
+      <w:proofErr w:type="spellEnd"/>
+      <w:r>
+        <w:t xml:space="preserve"> &amp; </w:t>
+      </w:r>
+      <w:proofErr w:type="spellStart"/>
+      <w:r>
+        <w:t>tìm</w:t>
+      </w:r>
+      <w:proofErr w:type="spellEnd"/>
+      <w:r>
+        <w:t xml:space="preserve"> </w:t>
+      </w:r>
+      <w:proofErr w:type="spellStart"/>
+      <w:r>
+        <w:t>kiếm</w:t>
+      </w:r>
+      <w:proofErr w:type="spellEnd"/>
     </w:p>
     <w:p>
       <w:pPr>
@@ -528,8 +1508,21 @@
           <w:numId w:val="2"/>
         </w:numPr>
       </w:pPr>
-      <w:r>
-        <w:t>Lọc theo artists, tracks, albums, quality</w:t>
+      <w:proofErr w:type="spellStart"/>
+      <w:r>
+        <w:t>Lọc</w:t>
+      </w:r>
+      <w:proofErr w:type="spellEnd"/>
+      <w:r>
+        <w:t xml:space="preserve"> </w:t>
+      </w:r>
+      <w:proofErr w:type="spellStart"/>
+      <w:r>
+        <w:t>theo</w:t>
+      </w:r>
+      <w:proofErr w:type="spellEnd"/>
+      <w:r>
+        <w:t xml:space="preserve"> artists, tracks, albums, quality</w:t>
       </w:r>
     </w:p>
     <w:p>
@@ -540,9 +1533,19 @@
           <w:numId w:val="1"/>
         </w:numPr>
       </w:pPr>
-      <w:r>
-        <w:t>Phát nhạc</w:t>
-      </w:r>
+      <w:proofErr w:type="spellStart"/>
+      <w:r>
+        <w:t>Phát</w:t>
+      </w:r>
+      <w:proofErr w:type="spellEnd"/>
+      <w:r>
+        <w:t xml:space="preserve"> </w:t>
+      </w:r>
+      <w:proofErr w:type="spellStart"/>
+      <w:r>
+        <w:t>nhạc</w:t>
+      </w:r>
+      <w:proofErr w:type="spellEnd"/>
     </w:p>
     <w:p>
       <w:pPr>
@@ -552,8 +1555,197 @@
           <w:numId w:val="2"/>
         </w:numPr>
       </w:pPr>
-      <w:r>
-        <w:t>Làm nổi bật trình phát nhạc, tối ưu trải nghiệm nghe nhạc của người dung (hiển thị thumbnail như 1 khung tranh bao kín màn hình (dành cho TV, tablet))</w:t>
+      <w:proofErr w:type="spellStart"/>
+      <w:r>
+        <w:t>Làm</w:t>
+      </w:r>
+      <w:proofErr w:type="spellEnd"/>
+      <w:r>
+        <w:t xml:space="preserve"> </w:t>
+      </w:r>
+      <w:proofErr w:type="spellStart"/>
+      <w:r>
+        <w:t>nổi</w:t>
+      </w:r>
+      <w:proofErr w:type="spellEnd"/>
+      <w:r>
+        <w:t xml:space="preserve"> </w:t>
+      </w:r>
+      <w:proofErr w:type="spellStart"/>
+      <w:r>
+        <w:t>bật</w:t>
+      </w:r>
+      <w:proofErr w:type="spellEnd"/>
+      <w:r>
+        <w:t xml:space="preserve"> </w:t>
+      </w:r>
+      <w:proofErr w:type="spellStart"/>
+      <w:r>
+        <w:t>trình</w:t>
+      </w:r>
+      <w:proofErr w:type="spellEnd"/>
+      <w:r>
+        <w:t xml:space="preserve"> </w:t>
+      </w:r>
+      <w:proofErr w:type="spellStart"/>
+      <w:r>
+        <w:t>phát</w:t>
+      </w:r>
+      <w:proofErr w:type="spellEnd"/>
+      <w:r>
+        <w:t xml:space="preserve"> </w:t>
+      </w:r>
+      <w:proofErr w:type="spellStart"/>
+      <w:r>
+        <w:t>nhạc</w:t>
+      </w:r>
+      <w:proofErr w:type="spellEnd"/>
+      <w:r>
+        <w:t xml:space="preserve">, </w:t>
+      </w:r>
+      <w:proofErr w:type="spellStart"/>
+      <w:r>
+        <w:t>tối</w:t>
+      </w:r>
+      <w:proofErr w:type="spellEnd"/>
+      <w:r>
+        <w:t xml:space="preserve"> </w:t>
+      </w:r>
+      <w:proofErr w:type="spellStart"/>
+      <w:r>
+        <w:t>ưu</w:t>
+      </w:r>
+      <w:proofErr w:type="spellEnd"/>
+      <w:r>
+        <w:t xml:space="preserve"> </w:t>
+      </w:r>
+      <w:proofErr w:type="spellStart"/>
+      <w:r>
+        <w:t>trải</w:t>
+      </w:r>
+      <w:proofErr w:type="spellEnd"/>
+      <w:r>
+        <w:t xml:space="preserve"> </w:t>
+      </w:r>
+      <w:proofErr w:type="spellStart"/>
+      <w:r>
+        <w:t>nghiệm</w:t>
+      </w:r>
+      <w:proofErr w:type="spellEnd"/>
+      <w:r>
+        <w:t xml:space="preserve"> </w:t>
+      </w:r>
+      <w:proofErr w:type="spellStart"/>
+      <w:r>
+        <w:t>nghe</w:t>
+      </w:r>
+      <w:proofErr w:type="spellEnd"/>
+      <w:r>
+        <w:t xml:space="preserve"> </w:t>
+      </w:r>
+      <w:proofErr w:type="spellStart"/>
+      <w:r>
+        <w:t>nhạc</w:t>
+      </w:r>
+      <w:proofErr w:type="spellEnd"/>
+      <w:r>
+        <w:t xml:space="preserve"> </w:t>
+      </w:r>
+      <w:proofErr w:type="spellStart"/>
+      <w:r>
+        <w:t>của</w:t>
+      </w:r>
+      <w:proofErr w:type="spellEnd"/>
+      <w:r>
+        <w:t xml:space="preserve"> </w:t>
+      </w:r>
+      <w:proofErr w:type="spellStart"/>
+      <w:r>
+        <w:t>người</w:t>
+      </w:r>
+      <w:proofErr w:type="spellEnd"/>
+      <w:r>
+        <w:t xml:space="preserve"> dung (</w:t>
+      </w:r>
+      <w:proofErr w:type="spellStart"/>
+      <w:r>
+        <w:t>hiển</w:t>
+      </w:r>
+      <w:proofErr w:type="spellEnd"/>
+      <w:r>
+        <w:t xml:space="preserve"> </w:t>
+      </w:r>
+      <w:proofErr w:type="spellStart"/>
+      <w:r>
+        <w:t>thị</w:t>
+      </w:r>
+      <w:proofErr w:type="spellEnd"/>
+      <w:r>
+        <w:t xml:space="preserve"> thumbnail </w:t>
+      </w:r>
+      <w:proofErr w:type="spellStart"/>
+      <w:r>
+        <w:t>như</w:t>
+      </w:r>
+      <w:proofErr w:type="spellEnd"/>
+      <w:r>
+        <w:t xml:space="preserve"> 1 </w:t>
+      </w:r>
+      <w:proofErr w:type="spellStart"/>
+      <w:r>
+        <w:t>khung</w:t>
+      </w:r>
+      <w:proofErr w:type="spellEnd"/>
+      <w:r>
+        <w:t xml:space="preserve"> </w:t>
+      </w:r>
+      <w:proofErr w:type="spellStart"/>
+      <w:r>
+        <w:t>tranh</w:t>
+      </w:r>
+      <w:proofErr w:type="spellEnd"/>
+      <w:r>
+        <w:t xml:space="preserve"> bao </w:t>
+      </w:r>
+      <w:proofErr w:type="spellStart"/>
+      <w:r>
+        <w:t>kín</w:t>
+      </w:r>
+      <w:proofErr w:type="spellEnd"/>
+      <w:r>
+        <w:t xml:space="preserve"> </w:t>
+      </w:r>
+      <w:proofErr w:type="spellStart"/>
+      <w:r>
+        <w:t>màn</w:t>
+      </w:r>
+      <w:proofErr w:type="spellEnd"/>
+      <w:r>
+        <w:t xml:space="preserve"> </w:t>
+      </w:r>
+      <w:proofErr w:type="spellStart"/>
+      <w:r>
+        <w:t>hình</w:t>
+      </w:r>
+      <w:proofErr w:type="spellEnd"/>
+      <w:r>
+        <w:t xml:space="preserve"> (</w:t>
+      </w:r>
+      <w:proofErr w:type="spellStart"/>
+      <w:r>
+        <w:t>dành</w:t>
+      </w:r>
+      <w:proofErr w:type="spellEnd"/>
+      <w:r>
+        <w:t xml:space="preserve"> </w:t>
+      </w:r>
+      <w:proofErr w:type="spellStart"/>
+      <w:r>
+        <w:t>cho</w:t>
+      </w:r>
+      <w:proofErr w:type="spellEnd"/>
+      <w:r>
+        <w:t xml:space="preserve"> TV, tablet))</w:t>
       </w:r>
     </w:p>
     <w:p>
@@ -576,8 +1768,21 @@
           <w:numId w:val="2"/>
         </w:numPr>
       </w:pPr>
-      <w:r>
-        <w:t>Lấy album art từ DLNA</w:t>
+      <w:proofErr w:type="spellStart"/>
+      <w:r>
+        <w:t>Lấy</w:t>
+      </w:r>
+      <w:proofErr w:type="spellEnd"/>
+      <w:r>
+        <w:t xml:space="preserve"> album art </w:t>
+      </w:r>
+      <w:proofErr w:type="spellStart"/>
+      <w:r>
+        <w:t>từ</w:t>
+      </w:r>
+      <w:proofErr w:type="spellEnd"/>
+      <w:r>
+        <w:t xml:space="preserve"> DLNA</w:t>
       </w:r>
     </w:p>
     <w:p>
@@ -585,7 +1790,119 @@
         <w:ind w:left="360"/>
       </w:pPr>
       <w:r>
-        <w:t xml:space="preserve">2.5. Recommend nhạc theo lượt nghe (lượt nghe nhiều thì xếp ở trên), recommend nhạc theo sở thích </w:t>
+        <w:t xml:space="preserve">2.5. Recommend </w:t>
+      </w:r>
+      <w:proofErr w:type="spellStart"/>
+      <w:r>
+        <w:t>nhạc</w:t>
+      </w:r>
+      <w:proofErr w:type="spellEnd"/>
+      <w:r>
+        <w:t xml:space="preserve"> </w:t>
+      </w:r>
+      <w:proofErr w:type="spellStart"/>
+      <w:r>
+        <w:t>theo</w:t>
+      </w:r>
+      <w:proofErr w:type="spellEnd"/>
+      <w:r>
+        <w:t xml:space="preserve"> </w:t>
+      </w:r>
+      <w:proofErr w:type="spellStart"/>
+      <w:r>
+        <w:t>lượt</w:t>
+      </w:r>
+      <w:proofErr w:type="spellEnd"/>
+      <w:r>
+        <w:t xml:space="preserve"> </w:t>
+      </w:r>
+      <w:proofErr w:type="spellStart"/>
+      <w:r>
+        <w:t>nghe</w:t>
+      </w:r>
+      <w:proofErr w:type="spellEnd"/>
+      <w:r>
+        <w:t xml:space="preserve"> (</w:t>
+      </w:r>
+      <w:proofErr w:type="spellStart"/>
+      <w:r>
+        <w:t>lượt</w:t>
+      </w:r>
+      <w:proofErr w:type="spellEnd"/>
+      <w:r>
+        <w:t xml:space="preserve"> </w:t>
+      </w:r>
+      <w:proofErr w:type="spellStart"/>
+      <w:r>
+        <w:t>nghe</w:t>
+      </w:r>
+      <w:proofErr w:type="spellEnd"/>
+      <w:r>
+        <w:t xml:space="preserve"> </w:t>
+      </w:r>
+      <w:proofErr w:type="spellStart"/>
+      <w:r>
+        <w:t>nhiều</w:t>
+      </w:r>
+      <w:proofErr w:type="spellEnd"/>
+      <w:r>
+        <w:t xml:space="preserve"> </w:t>
+      </w:r>
+      <w:proofErr w:type="spellStart"/>
+      <w:r>
+        <w:t>thì</w:t>
+      </w:r>
+      <w:proofErr w:type="spellEnd"/>
+      <w:r>
+        <w:t xml:space="preserve"> </w:t>
+      </w:r>
+      <w:proofErr w:type="spellStart"/>
+      <w:r>
+        <w:t>xếp</w:t>
+      </w:r>
+      <w:proofErr w:type="spellEnd"/>
+      <w:r>
+        <w:t xml:space="preserve"> ở </w:t>
+      </w:r>
+      <w:proofErr w:type="spellStart"/>
+      <w:r>
+        <w:t>trên</w:t>
+      </w:r>
+      <w:proofErr w:type="spellEnd"/>
+      <w:r>
+        <w:t xml:space="preserve">), recommend </w:t>
+      </w:r>
+      <w:proofErr w:type="spellStart"/>
+      <w:r>
+        <w:t>nhạc</w:t>
+      </w:r>
+      <w:proofErr w:type="spellEnd"/>
+      <w:r>
+        <w:t xml:space="preserve"> </w:t>
+      </w:r>
+      <w:proofErr w:type="spellStart"/>
+      <w:r>
+        <w:t>theo</w:t>
+      </w:r>
+      <w:proofErr w:type="spellEnd"/>
+      <w:r>
+        <w:t xml:space="preserve"> </w:t>
+      </w:r>
+      <w:proofErr w:type="spellStart"/>
+      <w:r>
+        <w:t>sở</w:t>
+      </w:r>
+      <w:proofErr w:type="spellEnd"/>
+      <w:r>
+        <w:t xml:space="preserve"> </w:t>
+      </w:r>
+      <w:proofErr w:type="spellStart"/>
+      <w:r>
+        <w:t>thích</w:t>
+      </w:r>
+      <w:proofErr w:type="spellEnd"/>
+      <w:r>
+        <w:t xml:space="preserve"> </w:t>
       </w:r>
     </w:p>
     <w:p>
@@ -597,7 +1914,15 @@
         </w:numPr>
       </w:pPr>
       <w:r>
-        <w:t>Non-funtional requirements:</w:t>
+        <w:t>Non-</w:t>
+      </w:r>
+      <w:proofErr w:type="spellStart"/>
+      <w:r>
+        <w:t>funtional</w:t>
+      </w:r>
+      <w:proofErr w:type="spellEnd"/>
+      <w:r>
+        <w:t xml:space="preserve"> requirements:</w:t>
       </w:r>
     </w:p>
     <w:p>
@@ -609,16 +1934,178 @@
         </w:numPr>
       </w:pPr>
       <w:r>
-        <w:t xml:space="preserve">Performance: Lần quét đầu sẽ hơi lâu, nhưng những lần sau tốc độ phản hồi để phát </w:t>
-      </w:r>
+        <w:t xml:space="preserve">Performance: </w:t>
+      </w:r>
+      <w:proofErr w:type="spellStart"/>
+      <w:r>
+        <w:t>Lần</w:t>
+      </w:r>
+      <w:proofErr w:type="spellEnd"/>
+      <w:r>
+        <w:t xml:space="preserve"> </w:t>
+      </w:r>
+      <w:proofErr w:type="spellStart"/>
+      <w:r>
+        <w:t>quét</w:t>
+      </w:r>
+      <w:proofErr w:type="spellEnd"/>
+      <w:r>
+        <w:t xml:space="preserve"> </w:t>
+      </w:r>
+      <w:proofErr w:type="spellStart"/>
+      <w:r>
+        <w:t>đầu</w:t>
+      </w:r>
+      <w:proofErr w:type="spellEnd"/>
+      <w:r>
+        <w:t xml:space="preserve"> </w:t>
+      </w:r>
+      <w:proofErr w:type="spellStart"/>
+      <w:r>
+        <w:t>sẽ</w:t>
+      </w:r>
+      <w:proofErr w:type="spellEnd"/>
+      <w:r>
+        <w:t xml:space="preserve"> </w:t>
+      </w:r>
+      <w:proofErr w:type="spellStart"/>
+      <w:r>
+        <w:t>hơi</w:t>
+      </w:r>
+      <w:proofErr w:type="spellEnd"/>
+      <w:r>
+        <w:t xml:space="preserve"> </w:t>
+      </w:r>
+      <w:proofErr w:type="spellStart"/>
+      <w:r>
+        <w:t>lâu</w:t>
+      </w:r>
+      <w:proofErr w:type="spellEnd"/>
+      <w:r>
+        <w:t xml:space="preserve">, </w:t>
+      </w:r>
+      <w:proofErr w:type="spellStart"/>
+      <w:r>
+        <w:t>nhưng</w:t>
+      </w:r>
+      <w:proofErr w:type="spellEnd"/>
+      <w:r>
+        <w:t xml:space="preserve"> </w:t>
+      </w:r>
+      <w:proofErr w:type="spellStart"/>
+      <w:r>
+        <w:t>những</w:t>
+      </w:r>
+      <w:proofErr w:type="spellEnd"/>
+      <w:r>
+        <w:t xml:space="preserve"> </w:t>
+      </w:r>
+      <w:proofErr w:type="spellStart"/>
+      <w:r>
+        <w:t>lần</w:t>
+      </w:r>
+      <w:proofErr w:type="spellEnd"/>
+      <w:r>
+        <w:t xml:space="preserve"> </w:t>
+      </w:r>
+      <w:proofErr w:type="spellStart"/>
+      <w:r>
+        <w:t>sau</w:t>
+      </w:r>
+      <w:proofErr w:type="spellEnd"/>
+      <w:r>
+        <w:t xml:space="preserve"> </w:t>
+      </w:r>
+      <w:proofErr w:type="spellStart"/>
+      <w:r>
+        <w:t>tốc</w:t>
+      </w:r>
+      <w:proofErr w:type="spellEnd"/>
+      <w:r>
+        <w:t xml:space="preserve"> </w:t>
+      </w:r>
+      <w:proofErr w:type="spellStart"/>
+      <w:r>
+        <w:t>độ</w:t>
+      </w:r>
+      <w:proofErr w:type="spellEnd"/>
+      <w:r>
+        <w:t xml:space="preserve"> </w:t>
+      </w:r>
+      <w:proofErr w:type="spellStart"/>
+      <w:r>
+        <w:t>phản</w:t>
+      </w:r>
+      <w:proofErr w:type="spellEnd"/>
+      <w:r>
+        <w:t xml:space="preserve"> </w:t>
+      </w:r>
+      <w:proofErr w:type="spellStart"/>
+      <w:r>
+        <w:t>hồi</w:t>
+      </w:r>
+      <w:proofErr w:type="spellEnd"/>
+      <w:r>
+        <w:t xml:space="preserve"> </w:t>
+      </w:r>
+      <w:proofErr w:type="spellStart"/>
+      <w:r>
+        <w:t>để</w:t>
+      </w:r>
+      <w:proofErr w:type="spellEnd"/>
+      <w:r>
+        <w:t xml:space="preserve"> </w:t>
+      </w:r>
+      <w:proofErr w:type="spellStart"/>
+      <w:r>
+        <w:t>phát</w:t>
+      </w:r>
+      <w:proofErr w:type="spellEnd"/>
+      <w:r>
+        <w:t xml:space="preserve"> </w:t>
+      </w:r>
+      <w:proofErr w:type="spellStart"/>
       <w:proofErr w:type="gramStart"/>
       <w:r>
-        <w:t>nhạc  &lt;</w:t>
+        <w:t>nhạc</w:t>
+      </w:r>
+      <w:proofErr w:type="spellEnd"/>
+      <w:r>
+        <w:t xml:space="preserve">  &lt;</w:t>
       </w:r>
       <w:proofErr w:type="gramEnd"/>
       <w:r>
-        <w:t>1s, trải nghiệm mượt mà</w:t>
-      </w:r>
+        <w:t xml:space="preserve">1s, </w:t>
+      </w:r>
+      <w:proofErr w:type="spellStart"/>
+      <w:r>
+        <w:t>trải</w:t>
+      </w:r>
+      <w:proofErr w:type="spellEnd"/>
+      <w:r>
+        <w:t xml:space="preserve"> </w:t>
+      </w:r>
+      <w:proofErr w:type="spellStart"/>
+      <w:r>
+        <w:t>nghiệm</w:t>
+      </w:r>
+      <w:proofErr w:type="spellEnd"/>
+      <w:r>
+        <w:t xml:space="preserve"> </w:t>
+      </w:r>
+      <w:proofErr w:type="spellStart"/>
+      <w:r>
+        <w:t>mượt</w:t>
+      </w:r>
+      <w:proofErr w:type="spellEnd"/>
+      <w:r>
+        <w:t xml:space="preserve"> </w:t>
+      </w:r>
+      <w:proofErr w:type="spellStart"/>
+      <w:r>
+        <w:t>mà</w:t>
+      </w:r>
+      <w:proofErr w:type="spellEnd"/>
     </w:p>
     <w:p>
       <w:pPr>
@@ -629,8 +2116,77 @@
         </w:numPr>
       </w:pPr>
       <w:r>
-        <w:t>Scalability: Thư viện ban đầu là 400 tracks, có thể mở rộng lên nhiều</w:t>
-      </w:r>
+        <w:t xml:space="preserve">Scalability: Thư </w:t>
+      </w:r>
+      <w:proofErr w:type="spellStart"/>
+      <w:r>
+        <w:t>viện</w:t>
+      </w:r>
+      <w:proofErr w:type="spellEnd"/>
+      <w:r>
+        <w:t xml:space="preserve"> ban </w:t>
+      </w:r>
+      <w:proofErr w:type="spellStart"/>
+      <w:r>
+        <w:t>đầu</w:t>
+      </w:r>
+      <w:proofErr w:type="spellEnd"/>
+      <w:r>
+        <w:t xml:space="preserve"> </w:t>
+      </w:r>
+      <w:proofErr w:type="spellStart"/>
+      <w:r>
+        <w:t>là</w:t>
+      </w:r>
+      <w:proofErr w:type="spellEnd"/>
+      <w:r>
+        <w:t xml:space="preserve"> 400 tracks, </w:t>
+      </w:r>
+      <w:proofErr w:type="spellStart"/>
+      <w:r>
+        <w:t>có</w:t>
+      </w:r>
+      <w:proofErr w:type="spellEnd"/>
+      <w:r>
+        <w:t xml:space="preserve"> </w:t>
+      </w:r>
+      <w:proofErr w:type="spellStart"/>
+      <w:r>
+        <w:t>thể</w:t>
+      </w:r>
+      <w:proofErr w:type="spellEnd"/>
+      <w:r>
+        <w:t xml:space="preserve"> </w:t>
+      </w:r>
+      <w:proofErr w:type="spellStart"/>
+      <w:r>
+        <w:t>mở</w:t>
+      </w:r>
+      <w:proofErr w:type="spellEnd"/>
+      <w:r>
+        <w:t xml:space="preserve"> </w:t>
+      </w:r>
+      <w:proofErr w:type="spellStart"/>
+      <w:r>
+        <w:t>rộng</w:t>
+      </w:r>
+      <w:proofErr w:type="spellEnd"/>
+      <w:r>
+        <w:t xml:space="preserve"> </w:t>
+      </w:r>
+      <w:proofErr w:type="spellStart"/>
+      <w:r>
+        <w:t>lên</w:t>
+      </w:r>
+      <w:proofErr w:type="spellEnd"/>
+      <w:r>
+        <w:t xml:space="preserve"> </w:t>
+      </w:r>
+      <w:proofErr w:type="spellStart"/>
+      <w:r>
+        <w:t>nhiều</w:t>
+      </w:r>
+      <w:proofErr w:type="spellEnd"/>
     </w:p>
     <w:p>
       <w:pPr>
@@ -641,10 +2197,122 @@
         </w:numPr>
       </w:pPr>
       <w:r>
-        <w:t>Security: chỉ cho phép truy cập từ LAN, nếu ở ngoài vào thì phải dùng VPN</w:t>
-      </w:r>
-      <w:r>
-        <w:t xml:space="preserve"> (thêm cả HTTPS)</w:t>
+        <w:t xml:space="preserve">Security: </w:t>
+      </w:r>
+      <w:proofErr w:type="spellStart"/>
+      <w:r>
+        <w:t>chỉ</w:t>
+      </w:r>
+      <w:proofErr w:type="spellEnd"/>
+      <w:r>
+        <w:t xml:space="preserve"> </w:t>
+      </w:r>
+      <w:proofErr w:type="spellStart"/>
+      <w:r>
+        <w:t>cho</w:t>
+      </w:r>
+      <w:proofErr w:type="spellEnd"/>
+      <w:r>
+        <w:t xml:space="preserve"> </w:t>
+      </w:r>
+      <w:proofErr w:type="spellStart"/>
+      <w:r>
+        <w:t>phép</w:t>
+      </w:r>
+      <w:proofErr w:type="spellEnd"/>
+      <w:r>
+        <w:t xml:space="preserve"> </w:t>
+      </w:r>
+      <w:proofErr w:type="spellStart"/>
+      <w:r>
+        <w:t>truy</w:t>
+      </w:r>
+      <w:proofErr w:type="spellEnd"/>
+      <w:r>
+        <w:t xml:space="preserve"> </w:t>
+      </w:r>
+      <w:proofErr w:type="spellStart"/>
+      <w:r>
+        <w:t>cập</w:t>
+      </w:r>
+      <w:proofErr w:type="spellEnd"/>
+      <w:r>
+        <w:t xml:space="preserve"> </w:t>
+      </w:r>
+      <w:proofErr w:type="spellStart"/>
+      <w:r>
+        <w:t>từ</w:t>
+      </w:r>
+      <w:proofErr w:type="spellEnd"/>
+      <w:r>
+        <w:t xml:space="preserve"> LAN, </w:t>
+      </w:r>
+      <w:proofErr w:type="spellStart"/>
+      <w:r>
+        <w:t>nếu</w:t>
+      </w:r>
+      <w:proofErr w:type="spellEnd"/>
+      <w:r>
+        <w:t xml:space="preserve"> ở </w:t>
+      </w:r>
+      <w:proofErr w:type="spellStart"/>
+      <w:r>
+        <w:t>ngoài</w:t>
+      </w:r>
+      <w:proofErr w:type="spellEnd"/>
+      <w:r>
+        <w:t xml:space="preserve"> </w:t>
+      </w:r>
+      <w:proofErr w:type="spellStart"/>
+      <w:r>
+        <w:t>vào</w:t>
+      </w:r>
+      <w:proofErr w:type="spellEnd"/>
+      <w:r>
+        <w:t xml:space="preserve"> </w:t>
+      </w:r>
+      <w:proofErr w:type="spellStart"/>
+      <w:r>
+        <w:t>thì</w:t>
+      </w:r>
+      <w:proofErr w:type="spellEnd"/>
+      <w:r>
+        <w:t xml:space="preserve"> </w:t>
+      </w:r>
+      <w:proofErr w:type="spellStart"/>
+      <w:r>
+        <w:t>phải</w:t>
+      </w:r>
+      <w:proofErr w:type="spellEnd"/>
+      <w:r>
+        <w:t xml:space="preserve"> </w:t>
+      </w:r>
+      <w:proofErr w:type="spellStart"/>
+      <w:r>
+        <w:t>dùng</w:t>
+      </w:r>
+      <w:proofErr w:type="spellEnd"/>
+      <w:r>
+        <w:t xml:space="preserve"> VPN</w:t>
+      </w:r>
+      <w:r>
+        <w:t xml:space="preserve"> (</w:t>
+      </w:r>
+      <w:proofErr w:type="spellStart"/>
+      <w:r>
+        <w:t>thêm</w:t>
+      </w:r>
+      <w:proofErr w:type="spellEnd"/>
+      <w:r>
+        <w:t xml:space="preserve"> </w:t>
+      </w:r>
+      <w:proofErr w:type="spellStart"/>
+      <w:r>
+        <w:t>cả</w:t>
+      </w:r>
+      <w:proofErr w:type="spellEnd"/>
+      <w:r>
+        <w:t xml:space="preserve"> HTTPS)</w:t>
       </w:r>
     </w:p>
     <w:p>
@@ -656,7 +2324,39 @@
         </w:numPr>
       </w:pPr>
       <w:r>
-        <w:t>Compatibility: Client sử dụng HTML5, backend hỗ trợ range request &amp; CORS</w:t>
+        <w:t xml:space="preserve">Compatibility: Client </w:t>
+      </w:r>
+      <w:proofErr w:type="spellStart"/>
+      <w:r>
+        <w:t>sử</w:t>
+      </w:r>
+      <w:proofErr w:type="spellEnd"/>
+      <w:r>
+        <w:t xml:space="preserve"> </w:t>
+      </w:r>
+      <w:proofErr w:type="spellStart"/>
+      <w:r>
+        <w:t>dụng</w:t>
+      </w:r>
+      <w:proofErr w:type="spellEnd"/>
+      <w:r>
+        <w:t xml:space="preserve"> HTML5, backend </w:t>
+      </w:r>
+      <w:proofErr w:type="spellStart"/>
+      <w:r>
+        <w:t>hỗ</w:t>
+      </w:r>
+      <w:proofErr w:type="spellEnd"/>
+      <w:r>
+        <w:t xml:space="preserve"> </w:t>
+      </w:r>
+      <w:proofErr w:type="spellStart"/>
+      <w:r>
+        <w:t>trợ</w:t>
+      </w:r>
+      <w:proofErr w:type="spellEnd"/>
+      <w:r>
+        <w:t xml:space="preserve"> range request &amp; CORS</w:t>
       </w:r>
     </w:p>
     <w:p>
@@ -680,16 +2380,82 @@
         </w:numPr>
       </w:pPr>
       <w:r>
-        <w:t xml:space="preserve">US-1: là user, tôi muốn xem danh </w:t>
-      </w:r>
+        <w:t xml:space="preserve">US-1: </w:t>
+      </w:r>
+      <w:proofErr w:type="spellStart"/>
+      <w:r>
+        <w:t>là</w:t>
+      </w:r>
+      <w:proofErr w:type="spellEnd"/>
+      <w:r>
+        <w:t xml:space="preserve"> user, </w:t>
+      </w:r>
+      <w:proofErr w:type="spellStart"/>
+      <w:r>
+        <w:t>tôi</w:t>
+      </w:r>
+      <w:proofErr w:type="spellEnd"/>
+      <w:r>
+        <w:t xml:space="preserve"> </w:t>
+      </w:r>
+      <w:proofErr w:type="spellStart"/>
+      <w:r>
+        <w:t>muốn</w:t>
+      </w:r>
+      <w:proofErr w:type="spellEnd"/>
+      <w:r>
+        <w:t xml:space="preserve"> </w:t>
+      </w:r>
+      <w:proofErr w:type="spellStart"/>
+      <w:r>
+        <w:t>xem</w:t>
+      </w:r>
+      <w:proofErr w:type="spellEnd"/>
+      <w:r>
+        <w:t xml:space="preserve"> </w:t>
+      </w:r>
+      <w:proofErr w:type="spellStart"/>
+      <w:r>
+        <w:t>danh</w:t>
+      </w:r>
+      <w:proofErr w:type="spellEnd"/>
+      <w:r>
+        <w:t xml:space="preserve"> </w:t>
+      </w:r>
+      <w:proofErr w:type="spellStart"/>
       <w:proofErr w:type="gramStart"/>
       <w:r>
-        <w:t>sách  album</w:t>
+        <w:t>sách</w:t>
+      </w:r>
+      <w:proofErr w:type="spellEnd"/>
+      <w:r>
+        <w:t xml:space="preserve">  album</w:t>
       </w:r>
       <w:proofErr w:type="gramEnd"/>
       <w:r>
-        <w:t xml:space="preserve"> để chọn phát</w:t>
-      </w:r>
+        <w:t xml:space="preserve"> </w:t>
+      </w:r>
+      <w:proofErr w:type="spellStart"/>
+      <w:r>
+        <w:t>để</w:t>
+      </w:r>
+      <w:proofErr w:type="spellEnd"/>
+      <w:r>
+        <w:t xml:space="preserve"> </w:t>
+      </w:r>
+      <w:proofErr w:type="spellStart"/>
+      <w:r>
+        <w:t>chọn</w:t>
+      </w:r>
+      <w:proofErr w:type="spellEnd"/>
+      <w:r>
+        <w:t xml:space="preserve"> </w:t>
+      </w:r>
+      <w:proofErr w:type="spellStart"/>
+      <w:r>
+        <w:t>phát</w:t>
+      </w:r>
+      <w:proofErr w:type="spellEnd"/>
     </w:p>
     <w:p>
       <w:pPr>
@@ -700,8 +2466,45 @@
         </w:numPr>
       </w:pPr>
       <w:r>
-        <w:t>AC: trả lại album với id, title, artist, albumArt, trackCount</w:t>
-      </w:r>
+        <w:t xml:space="preserve">AC: </w:t>
+      </w:r>
+      <w:proofErr w:type="spellStart"/>
+      <w:r>
+        <w:t>trả</w:t>
+      </w:r>
+      <w:proofErr w:type="spellEnd"/>
+      <w:r>
+        <w:t xml:space="preserve"> </w:t>
+      </w:r>
+      <w:proofErr w:type="spellStart"/>
+      <w:r>
+        <w:t>lại</w:t>
+      </w:r>
+      <w:proofErr w:type="spellEnd"/>
+      <w:r>
+        <w:t xml:space="preserve"> album </w:t>
+      </w:r>
+      <w:proofErr w:type="spellStart"/>
+      <w:r>
+        <w:t>với</w:t>
+      </w:r>
+      <w:proofErr w:type="spellEnd"/>
+      <w:r>
+        <w:t xml:space="preserve"> id, title, artist, </w:t>
+      </w:r>
+      <w:proofErr w:type="spellStart"/>
+      <w:r>
+        <w:t>albumArt</w:t>
+      </w:r>
+      <w:proofErr w:type="spellEnd"/>
+      <w:r>
+        <w:t xml:space="preserve">, </w:t>
+      </w:r>
+      <w:proofErr w:type="spellStart"/>
+      <w:r>
+        <w:t>trackCount</w:t>
+      </w:r>
+      <w:proofErr w:type="spellEnd"/>
     </w:p>
     <w:p>
       <w:pPr>
@@ -712,7 +2515,63 @@
         </w:numPr>
       </w:pPr>
       <w:r>
-        <w:t xml:space="preserve">US-2: Là user, tôi muốn phát 1 track trên trình duyệt </w:t>
+        <w:t xml:space="preserve">US-2: </w:t>
+      </w:r>
+      <w:proofErr w:type="spellStart"/>
+      <w:r>
+        <w:t>Là</w:t>
+      </w:r>
+      <w:proofErr w:type="spellEnd"/>
+      <w:r>
+        <w:t xml:space="preserve"> user, </w:t>
+      </w:r>
+      <w:proofErr w:type="spellStart"/>
+      <w:r>
+        <w:t>tôi</w:t>
+      </w:r>
+      <w:proofErr w:type="spellEnd"/>
+      <w:r>
+        <w:t xml:space="preserve"> </w:t>
+      </w:r>
+      <w:proofErr w:type="spellStart"/>
+      <w:r>
+        <w:t>muốn</w:t>
+      </w:r>
+      <w:proofErr w:type="spellEnd"/>
+      <w:r>
+        <w:t xml:space="preserve"> </w:t>
+      </w:r>
+      <w:proofErr w:type="spellStart"/>
+      <w:r>
+        <w:t>phát</w:t>
+      </w:r>
+      <w:proofErr w:type="spellEnd"/>
+      <w:r>
+        <w:t xml:space="preserve"> 1 track </w:t>
+      </w:r>
+      <w:proofErr w:type="spellStart"/>
+      <w:r>
+        <w:t>trên</w:t>
+      </w:r>
+      <w:proofErr w:type="spellEnd"/>
+      <w:r>
+        <w:t xml:space="preserve"> </w:t>
+      </w:r>
+      <w:proofErr w:type="spellStart"/>
+      <w:r>
+        <w:t>trình</w:t>
+      </w:r>
+      <w:proofErr w:type="spellEnd"/>
+      <w:r>
+        <w:t xml:space="preserve"> </w:t>
+      </w:r>
+      <w:proofErr w:type="spellStart"/>
+      <w:r>
+        <w:t>duyệt</w:t>
+      </w:r>
+      <w:proofErr w:type="spellEnd"/>
+      <w:r>
+        <w:t xml:space="preserve"> </w:t>
       </w:r>
     </w:p>
     <w:p>
@@ -724,11 +2583,48 @@
         </w:numPr>
       </w:pPr>
       <w:r>
-        <w:t xml:space="preserve">AC: audio tag có thể play, pause, repeats, shuffle, tua, tương </w:t>
-      </w:r>
+        <w:t xml:space="preserve">AC: audio tag </w:t>
+      </w:r>
+      <w:proofErr w:type="spellStart"/>
+      <w:r>
+        <w:t>có</w:t>
+      </w:r>
+      <w:proofErr w:type="spellEnd"/>
+      <w:r>
+        <w:t xml:space="preserve"> </w:t>
+      </w:r>
+      <w:proofErr w:type="spellStart"/>
+      <w:r>
+        <w:t>thể</w:t>
+      </w:r>
+      <w:proofErr w:type="spellEnd"/>
+      <w:r>
+        <w:t xml:space="preserve"> play, pause, repeats, shuffle, </w:t>
+      </w:r>
+      <w:proofErr w:type="spellStart"/>
+      <w:r>
+        <w:t>tua</w:t>
+      </w:r>
+      <w:proofErr w:type="spellEnd"/>
+      <w:r>
+        <w:t xml:space="preserve">, </w:t>
+      </w:r>
+      <w:proofErr w:type="spellStart"/>
+      <w:r>
+        <w:t>tương</w:t>
+      </w:r>
+      <w:proofErr w:type="spellEnd"/>
+      <w:r>
+        <w:t xml:space="preserve"> </w:t>
+      </w:r>
+      <w:proofErr w:type="spellStart"/>
       <w:proofErr w:type="gramStart"/>
       <w:r>
-        <w:t>tác  volume</w:t>
+        <w:t>tác</w:t>
+      </w:r>
+      <w:proofErr w:type="spellEnd"/>
+      <w:r>
+        <w:t xml:space="preserve">  volume</w:t>
       </w:r>
       <w:proofErr w:type="gramEnd"/>
     </w:p>
@@ -1590,6 +3486,7 @@
   <w:style w:type="character" w:default="1" w:styleId="Phngmcinhcuaoanvn">
     <w:name w:val="Default Paragraph Font"/>
     <w:uiPriority w:val="1"/>
+    <w:semiHidden/>
     <w:unhideWhenUsed/>
   </w:style>
   <w:style w:type="table" w:default="1" w:styleId="BangThngthng">

</xml_diff>